<commit_message>
added an example graph
</commit_message>
<xml_diff>
--- a/Project/ProjectDebugReport/Laughlin&Grabowski_DebugInstructions.docx
+++ b/Project/ProjectDebugReport/Laughlin&Grabowski_DebugInstructions.docx
@@ -27,15 +27,6 @@
           <w:u w:val="single"/>
         </w:rPr>
       </w:pPr>
-    </w:p>
-    <w:p>
-      <w:pPr>
-        <w:rPr>
-          <w:sz w:val="32"/>
-          <w:szCs w:val="32"/>
-          <w:u w:val="single"/>
-        </w:rPr>
-      </w:pPr>
       <w:r>
         <w:rPr>
           <w:sz w:val="32"/>
@@ -46,17 +37,16 @@
       </w:r>
     </w:p>
     <w:p>
-      <w:pPr>
-        <w:rPr>
-          <w:sz w:val="32"/>
-          <w:szCs w:val="32"/>
-          <w:u w:val="single"/>
-        </w:rPr>
-      </w:pPr>
-    </w:p>
-    <w:p>
-      <w:r>
-        <w:t>Navigate to Ty Laughlin’s BIO247 github repository or use the following link:</w:t>
+      <w:r>
+        <w:t xml:space="preserve">Navigate to Ty Laughlin’s BIO247 </w:t>
+      </w:r>
+      <w:proofErr w:type="spellStart"/>
+      <w:r>
+        <w:t>github</w:t>
+      </w:r>
+      <w:proofErr w:type="spellEnd"/>
+      <w:r>
+        <w:t xml:space="preserve"> repository or use the following link:</w:t>
       </w:r>
     </w:p>
     <w:p>
@@ -69,10 +59,17 @@
         </w:r>
       </w:hyperlink>
     </w:p>
-    <w:p/>
     <w:p>
       <w:r>
-        <w:t>Once within this repository, navigate to the folder titled "ProjectData&amp;Code”. Once within this folder, download the six .csv data files. These files are named according to the following convention:</w:t>
+        <w:t>Once within this repository, navigate to the folder titled "</w:t>
+      </w:r>
+      <w:proofErr w:type="spellStart"/>
+      <w:r>
+        <w:t>ProjectData&amp;Code</w:t>
+      </w:r>
+      <w:proofErr w:type="spellEnd"/>
+      <w:r>
+        <w:t>”. Once within this folder, download the six .csv data files. These files are named according to the following convention:</w:t>
       </w:r>
     </w:p>
     <w:p>
@@ -83,8 +80,21 @@
           <w:numId w:val="1"/>
         </w:numPr>
       </w:pPr>
-      <w:r>
-        <w:t>EB_visitation_&lt;honeybees/wildbees&gt;_&lt;year data was collected&gt;.csv</w:t>
+      <w:proofErr w:type="spellStart"/>
+      <w:r>
+        <w:t>EB_visitation</w:t>
+      </w:r>
+      <w:proofErr w:type="spellEnd"/>
+      <w:r>
+        <w:t>_&lt;honeybees/</w:t>
+      </w:r>
+      <w:proofErr w:type="spellStart"/>
+      <w:r>
+        <w:t>wildbees</w:t>
+      </w:r>
+      <w:proofErr w:type="spellEnd"/>
+      <w:r>
+        <w:t>&gt;_&lt;year data was collected&gt;.csv</w:t>
       </w:r>
     </w:p>
     <w:p>
@@ -110,7 +120,6 @@
         <w:t>.csv</w:t>
       </w:r>
     </w:p>
-    <w:p/>
     <w:p>
       <w:pPr>
         <w:rPr>
@@ -145,35 +154,72 @@
       </w:r>
     </w:p>
     <w:p>
-      <w:pPr>
-        <w:rPr>
-          <w:sz w:val="32"/>
-          <w:szCs w:val="32"/>
-          <w:u w:val="single"/>
-        </w:rPr>
-      </w:pPr>
+      <w:r>
+        <w:t xml:space="preserve">After all 6 .csv files are downloaded, then access the R markdown file contained within the same folder, </w:t>
+      </w:r>
+      <w:r>
+        <w:t>"</w:t>
+      </w:r>
+      <w:proofErr w:type="spellStart"/>
+      <w:r>
+        <w:t>ProjectData&amp;Code</w:t>
+      </w:r>
+      <w:proofErr w:type="spellEnd"/>
+      <w:r>
+        <w:t>”</w:t>
+      </w:r>
+      <w:r>
+        <w:t xml:space="preserve">. Once this file is downloaded, open it and ensure your working directory is set to the location where you downloaded the 6 data files too. Once that is done, run the first coding chunk, with the </w:t>
+      </w:r>
+      <w:r>
+        <w:t>header “#</w:t>
+      </w:r>
+      <w:r>
+        <w:t>#Honey Bees 2014</w:t>
+      </w:r>
+      <w:r>
+        <w:t>”. The code was run successfully if the following graph is yielded:</w:t>
+      </w:r>
     </w:p>
     <w:p>
       <w:r>
-        <w:t xml:space="preserve">After all 6 .csv files are downloaded, then access the R markdown file contained within the same folder, </w:t>
-      </w:r>
-      <w:r>
-        <w:t>"ProjectData&amp;Code”</w:t>
-      </w:r>
-      <w:r>
-        <w:t xml:space="preserve">. Once this file is downloaded, open it and ensure your working directory is set to the location where you downloaded the 6 data files too. Once that is done, run the first coding chunk, with the </w:t>
-      </w:r>
-      <w:r>
-        <w:t>header “#</w:t>
-      </w:r>
-      <w:r>
-        <w:t>#Honey Bees 2014</w:t>
-      </w:r>
-      <w:r>
-        <w:t>”. The code was run successfully if the following graph is yielded:</w:t>
+        <w:drawing>
+          <wp:inline distT="0" distB="0" distL="0" distR="0" wp14:anchorId="61890E37" wp14:editId="61F33190">
+            <wp:extent cx="5334462" cy="3292125"/>
+            <wp:effectExtent l="0" t="0" r="0" b="3810"/>
+            <wp:docPr id="1" name="Picture 1" descr="Chart, histogram&#10;&#10;Description automatically generated"/>
+            <wp:cNvGraphicFramePr>
+              <a:graphicFrameLocks xmlns:a="http://schemas.openxmlformats.org/drawingml/2006/main" noChangeAspect="1"/>
+            </wp:cNvGraphicFramePr>
+            <a:graphic xmlns:a="http://schemas.openxmlformats.org/drawingml/2006/main">
+              <a:graphicData uri="http://schemas.openxmlformats.org/drawingml/2006/picture">
+                <pic:pic xmlns:pic="http://schemas.openxmlformats.org/drawingml/2006/picture">
+                  <pic:nvPicPr>
+                    <pic:cNvPr id="1" name="Picture 1" descr="Chart, histogram&#10;&#10;Description automatically generated"/>
+                    <pic:cNvPicPr/>
+                  </pic:nvPicPr>
+                  <pic:blipFill>
+                    <a:blip r:embed="rId6"/>
+                    <a:stretch>
+                      <a:fillRect/>
+                    </a:stretch>
+                  </pic:blipFill>
+                  <pic:spPr>
+                    <a:xfrm>
+                      <a:off x="0" y="0"/>
+                      <a:ext cx="5334462" cy="3292125"/>
+                    </a:xfrm>
+                    <a:prstGeom prst="rect">
+                      <a:avLst/>
+                    </a:prstGeom>
+                  </pic:spPr>
+                </pic:pic>
+              </a:graphicData>
+            </a:graphic>
+          </wp:inline>
+        </w:drawing>
       </w:r>
     </w:p>
-    <w:p/>
     <w:p/>
     <w:p/>
     <w:p>

</xml_diff>

<commit_message>
updated to include instructions for benchmark data
</commit_message>
<xml_diff>
--- a/Project/ProjectDebugReport/Laughlin&Grabowski_DebugInstructions.docx
+++ b/Project/ProjectDebugReport/Laughlin&Grabowski_DebugInstructions.docx
@@ -111,13 +111,7 @@
         </w:numPr>
       </w:pPr>
       <w:r>
-        <w:t>EB_visitation_honeybees</w:t>
-      </w:r>
-      <w:r>
-        <w:t>_2014</w:t>
-      </w:r>
-      <w:r>
-        <w:t>.csv</w:t>
+        <w:t>EB_visitation_honeybees_2014.csv</w:t>
       </w:r>
     </w:p>
     <w:p>
@@ -155,10 +149,15 @@
     </w:p>
     <w:p>
       <w:r>
-        <w:t xml:space="preserve">After all 6 .csv files are downloaded, then access the R markdown file contained within the same folder, </w:t>
-      </w:r>
-      <w:r>
-        <w:t>"</w:t>
+        <w:t xml:space="preserve">After </w:t>
+      </w:r>
+      <w:proofErr w:type="gramStart"/>
+      <w:r>
+        <w:t>all</w:t>
+      </w:r>
+      <w:proofErr w:type="gramEnd"/>
+      <w:r>
+        <w:t xml:space="preserve"> 6 .csv files are downloaded, then access the R markdown file contained within the same folder, "</w:t>
       </w:r>
       <w:proofErr w:type="spellStart"/>
       <w:r>
@@ -169,20 +168,72 @@
         <w:t>”</w:t>
       </w:r>
       <w:r>
-        <w:t xml:space="preserve">. Once this file is downloaded, open it and ensure your working directory is set to the location where you downloaded the 6 data files too. Once that is done, run the first coding chunk, with the </w:t>
+        <w:t xml:space="preserve">, titled </w:t>
+      </w:r>
+      <w:r>
+        <w:t>GrabowskiLaughlinBIO-247Project.Rmd</w:t>
+      </w:r>
+      <w:r>
+        <w:t xml:space="preserve">. Once this file is downloaded, open </w:t>
+      </w:r>
+      <w:proofErr w:type="gramStart"/>
+      <w:r>
+        <w:t>it</w:t>
+      </w:r>
+      <w:proofErr w:type="gramEnd"/>
+      <w:r>
+        <w:t xml:space="preserve"> and ensure your working directory is set to the location where you downloaded the 6 data files too. Once that is done, </w:t>
+      </w:r>
+      <w:r>
+        <w:t xml:space="preserve">download </w:t>
+      </w:r>
+      <w:r>
+        <w:t>Benchmark_GrabowskiLaughlinBIO247Project</w:t>
+      </w:r>
+      <w:r>
+        <w:t>.Rmd to test the code and data. R</w:t>
+      </w:r>
+      <w:r>
+        <w:t xml:space="preserve">un </w:t>
+      </w:r>
+      <w:r>
+        <w:t xml:space="preserve">the </w:t>
+      </w:r>
+      <w:r>
+        <w:t>coding chunk</w:t>
+      </w:r>
+      <w:r>
+        <w:t>s. The chunk</w:t>
+      </w:r>
+      <w:r>
+        <w:t xml:space="preserve"> with the </w:t>
       </w:r>
       <w:r>
         <w:t>header “#</w:t>
       </w:r>
       <w:r>
-        <w:t>#Honey Bees 2014</w:t>
-      </w:r>
-      <w:r>
-        <w:t>”. The code was run successfully if the following graph is yielded:</w:t>
+        <w:t>#</w:t>
+      </w:r>
+      <w:proofErr w:type="gramStart"/>
+      <w:r>
+        <w:t>Honey Bees</w:t>
+      </w:r>
+      <w:proofErr w:type="gramEnd"/>
+      <w:r>
+        <w:t xml:space="preserve"> 2014</w:t>
+      </w:r>
+      <w:r>
+        <w:t>”</w:t>
+      </w:r>
+      <w:r>
+        <w:t xml:space="preserve"> was run successfully if the following graph is yielded:</w:t>
       </w:r>
     </w:p>
     <w:p>
       <w:r>
+        <w:rPr>
+          <w:noProof/>
+        </w:rPr>
         <w:drawing>
           <wp:inline distT="0" distB="0" distL="0" distR="0" wp14:anchorId="61890E37" wp14:editId="61F33190">
             <wp:extent cx="5334462" cy="3292125"/>
@@ -224,6 +275,7 @@
     <w:p/>
     <w:p>
       <w:r>
+        <w:lastRenderedPageBreak/>
         <w:t>If the graph was made correctly, you can begin debugging, if not please reach out to Ty Laughlin or Jonathan Grabowski for assistance.</w:t>
       </w:r>
     </w:p>

</xml_diff>